<commit_message>
minor changes in documentation
</commit_message>
<xml_diff>
--- a/part-1/Document/Team_Maui.docx
+++ b/part-1/Document/Team_Maui.docx
@@ -25,6 +25,11 @@
     </w:p>
     <w:p/>
     <w:p>
+      <w:pPr>
+        <w:rPr>
+          <w:rStyle w:val="Hyperlink"/>
+        </w:rPr>
+      </w:pPr>
       <w:hyperlink r:id="rId6" w:history="1">
         <w:r>
           <w:rPr>
@@ -34,6 +39,50 @@
         </w:r>
       </w:hyperlink>
     </w:p>
+    <w:p>
+      <w:pPr>
+        <w:rPr>
+          <w:rStyle w:val="Hyperlink"/>
+        </w:rPr>
+      </w:pPr>
+    </w:p>
+    <w:p>
+      <w:hyperlink r:id="rId7" w:history="1">
+        <w:r>
+          <w:rPr>
+            <w:rStyle w:val="Hyperlink"/>
+          </w:rPr>
+          <w:t>https://www.diva-portal.org/smash/record.jsf?pid=diva2%3A1769472&amp;dswid=-8186</w:t>
+        </w:r>
+      </w:hyperlink>
+    </w:p>
+    <w:p/>
+    <w:p>
+      <w:r>
+        <w:t>Abstract:</w:t>
+      </w:r>
+    </w:p>
+    <w:p>
+      <w:r>
+        <w:t>Introduction</w:t>
+      </w:r>
+    </w:p>
+    <w:p>
+      <w:r>
+        <w:t>What is .Net Maui?</w:t>
+      </w:r>
+    </w:p>
+    <w:p>
+      <w:r>
+        <w:t>What is SDR?</w:t>
+      </w:r>
+    </w:p>
+    <w:p>
+      <w:r>
+        <w:t>What are the methods used in our code?</w:t>
+      </w:r>
+    </w:p>
+    <w:p/>
     <w:p/>
     <w:p/>
     <w:sectPr>

</xml_diff>